<commit_message>
refactor and fake user
</commit_message>
<xml_diff>
--- a/הגשה/report_209133693.docx
+++ b/הגשה/report_209133693.docx
@@ -89,11 +89,212 @@
         <w:t>min user ratings: 46</w:t>
       </w:r>
     </w:p>
-    <w:p>
-      <w:pPr>
-        <w:rPr>
-          <w:rFonts w:hint="cs"/>
-          <w:rtl/>
+    <w:p/>
+    <w:p>
+      <w:pPr>
+        <w:rPr>
+          <w:rtl/>
+        </w:rPr>
+      </w:pPr>
+      <w:r>
+        <w:t>4</w:t>
+      </w:r>
+      <w:r>
+        <w:rPr>
+          <w:rFonts w:hint="cs"/>
+          <w:rtl/>
+        </w:rPr>
+        <w:t>.</w:t>
+      </w:r>
+    </w:p>
+    <w:p>
+      <w:pPr>
+        <w:rPr>
+          <w:rtl/>
+        </w:rPr>
+      </w:pPr>
+      <w:r>
+        <w:rPr>
+          <w:rFonts w:hint="cs"/>
+          <w:rtl/>
+        </w:rPr>
+        <w:t xml:space="preserve">התוצאות שקיבלתי עבור </w:t>
+      </w:r>
+      <w:r>
+        <w:t>283225</w:t>
+      </w:r>
+      <w:r>
+        <w:rPr>
+          <w:rFonts w:hint="cs"/>
+          <w:rtl/>
+        </w:rPr>
+        <w:t xml:space="preserve"> הן:</w:t>
+      </w:r>
+    </w:p>
+    <w:p>
+      <w:pPr>
+        <w:rPr>
+          <w:rtl/>
+        </w:rPr>
+      </w:pPr>
+      <w:r>
+        <w:rPr>
+          <w:rFonts w:cs="Arial"/>
+          <w:rtl/>
+        </w:rPr>
+        <w:t>['</w:t>
+      </w:r>
+      <w:r>
+        <w:t>Titanic (1997)', 'Pretty Woman (1990)', 'Sleepless in Seattle (1993)', 'Mrs. Doubtfire (1993)', 'Babe (1995</w:t>
+      </w:r>
+      <w:r>
+        <w:rPr>
+          <w:rFonts w:cs="Arial"/>
+          <w:rtl/>
+        </w:rPr>
+        <w:t>)']</w:t>
+      </w:r>
+    </w:p>
+    <w:p>
+      <w:pPr>
+        <w:rPr>
+          <w:rtl/>
+        </w:rPr>
+      </w:pPr>
+      <w:r>
+        <w:rPr>
+          <w:rFonts w:hint="cs"/>
+          <w:rtl/>
+        </w:rPr>
+        <w:t xml:space="preserve">אכן נראה כי </w:t>
+      </w:r>
+      <w:proofErr w:type="spellStart"/>
+      <w:r>
+        <w:rPr>
+          <w:rFonts w:hint="cs"/>
+          <w:rtl/>
+        </w:rPr>
+        <w:t>היוזר</w:t>
+      </w:r>
+      <w:proofErr w:type="spellEnd"/>
+      <w:r>
+        <w:rPr>
+          <w:rFonts w:hint="cs"/>
+          <w:rtl/>
+        </w:rPr>
+        <w:t xml:space="preserve"> אוהב סרטי קומדיה</w:t>
+      </w:r>
+    </w:p>
+    <w:p>
+      <w:pPr>
+        <w:rPr>
+          <w:rtl/>
+        </w:rPr>
+      </w:pPr>
+      <w:r>
+        <w:rPr>
+          <w:rFonts w:hint="cs"/>
+          <w:rtl/>
+        </w:rPr>
+        <w:t xml:space="preserve">5. התוצאות שקיבלתי עבור </w:t>
+      </w:r>
+      <w:proofErr w:type="spellStart"/>
+      <w:r>
+        <w:rPr>
+          <w:rFonts w:hint="cs"/>
+          <w:rtl/>
+        </w:rPr>
+        <w:t>יוזר</w:t>
+      </w:r>
+      <w:proofErr w:type="spellEnd"/>
+      <w:r>
+        <w:rPr>
+          <w:rFonts w:hint="cs"/>
+          <w:rtl/>
+        </w:rPr>
+        <w:t xml:space="preserve"> פיקטיבי:</w:t>
+      </w:r>
+    </w:p>
+    <w:p>
+      <w:pPr>
+        <w:rPr>
+          <w:rtl/>
+        </w:rPr>
+      </w:pPr>
+      <w:r>
+        <w:rPr>
+          <w:rFonts w:cs="Arial"/>
+          <w:rtl/>
+        </w:rPr>
+        <w:t>['</w:t>
+      </w:r>
+      <w:r>
+        <w:rPr>
+          <w:rFonts w:cs="Arial"/>
+        </w:rPr>
+        <w:t>Mars Attacks! (1996)', 'Michael (1996)', 'Scream (1996)', 'Last of the Mohicans, The (1992)', 'Logan (2017</w:t>
+      </w:r>
+      <w:r>
+        <w:rPr>
+          <w:rFonts w:cs="Arial"/>
+          <w:rtl/>
+        </w:rPr>
+        <w:t>)']</w:t>
+      </w:r>
+    </w:p>
+    <w:p>
+      <w:pPr>
+        <w:rPr>
+          <w:rtl/>
+        </w:rPr>
+      </w:pPr>
+      <w:r>
+        <w:rPr>
+          <w:rFonts w:hint="cs"/>
+          <w:rtl/>
+        </w:rPr>
+        <w:t xml:space="preserve">הוספתי שורה לטבלה </w:t>
+      </w:r>
+      <w:r>
+        <w:t>user X movies</w:t>
+      </w:r>
+      <w:r>
+        <w:rPr>
+          <w:rFonts w:hint="cs"/>
+          <w:rtl/>
+        </w:rPr>
+        <w:t xml:space="preserve"> של </w:t>
+      </w:r>
+      <w:proofErr w:type="spellStart"/>
+      <w:r>
+        <w:rPr>
+          <w:rFonts w:hint="cs"/>
+          <w:rtl/>
+        </w:rPr>
+        <w:t>היוזר</w:t>
+      </w:r>
+      <w:proofErr w:type="spellEnd"/>
+      <w:r>
+        <w:rPr>
+          <w:rFonts w:hint="cs"/>
+          <w:rtl/>
+        </w:rPr>
+        <w:t xml:space="preserve"> כאשר הוא "דירג" את כל הסרטים 0</w:t>
+      </w:r>
+    </w:p>
+    <w:p>
+      <w:r>
+        <w:rPr>
+          <w:rFonts w:hint="cs"/>
+          <w:rtl/>
+        </w:rPr>
+        <w:t>והוספתי ממוצע 0 לרשימת הממוצעים שלי</w:t>
+      </w:r>
+    </w:p>
+    <w:p>
+      <w:pPr>
+        <w:rPr>
+          <w:rFonts w:hint="cs"/>
         </w:rPr>
       </w:pPr>
     </w:p>

</xml_diff>

<commit_message>
labels for the plot
</commit_message>
<xml_diff>
--- a/הגשה/report_209133693.docx
+++ b/הגשה/report_209133693.docx
@@ -82,6 +82,7 @@
     <w:p>
       <w:pPr>
         <w:rPr>
+          <w:rFonts w:hint="cs"/>
           <w:rtl/>
         </w:rPr>
       </w:pPr>
@@ -109,10 +110,10 @@
           <w:noProof/>
         </w:rPr>
         <w:drawing>
-          <wp:inline distT="0" distB="0" distL="0" distR="0" wp14:anchorId="01A4A2D6" wp14:editId="4F3677A9">
+          <wp:inline distT="0" distB="0" distL="0" distR="0" wp14:anchorId="0F6D4DEF" wp14:editId="5F000A08">
             <wp:extent cx="5273040" cy="3954780"/>
             <wp:effectExtent l="0" t="0" r="3810" b="7620"/>
-            <wp:docPr id="1" name="Picture 1"/>
+            <wp:docPr id="2" name="Picture 2"/>
             <wp:cNvGraphicFramePr>
               <a:graphicFrameLocks xmlns:a="http://schemas.openxmlformats.org/drawingml/2006/main" noChangeAspect="1"/>
             </wp:cNvGraphicFramePr>
@@ -120,7 +121,7 @@
               <a:graphicData uri="http://schemas.openxmlformats.org/drawingml/2006/picture">
                 <pic:pic xmlns:pic="http://schemas.openxmlformats.org/drawingml/2006/picture">
                   <pic:nvPicPr>
-                    <pic:cNvPr id="0" name="Picture 1"/>
+                    <pic:cNvPr id="0" name="Picture 2"/>
                     <pic:cNvPicPr>
                       <a:picLocks noChangeAspect="1" noChangeArrowheads="1"/>
                     </pic:cNvPicPr>
@@ -258,11 +259,115 @@
         </w:rPr>
       </w:pPr>
       <w:r>
-        <w:t xml:space="preserve">['Drama', 'Drama|Romance', 'Drama|Romance', 'Drama', 'Drama|Romance', 'Drama', 'Drama', 'Drama', 'Drama|Romance', 'Drama|Romance', 'Drama', 'Drama', 'Drama', 'Drama', </w:t>
+        <w:t>['Drama', '</w:t>
+      </w:r>
+      <w:proofErr w:type="spellStart"/>
+      <w:r>
+        <w:t>Drama|Romance</w:t>
+      </w:r>
+      <w:proofErr w:type="spellEnd"/>
+      <w:r>
+        <w:t>', '</w:t>
+      </w:r>
+      <w:proofErr w:type="spellStart"/>
+      <w:r>
+        <w:t>Drama|Romance</w:t>
+      </w:r>
+      <w:proofErr w:type="spellEnd"/>
+      <w:r>
+        <w:t>', 'Drama', '</w:t>
+      </w:r>
+      <w:proofErr w:type="spellStart"/>
+      <w:r>
+        <w:t>Drama|Romance</w:t>
+      </w:r>
+      <w:proofErr w:type="spellEnd"/>
+      <w:r>
+        <w:t>', 'Drama', 'Drama', 'Drama', '</w:t>
+      </w:r>
+      <w:proofErr w:type="spellStart"/>
+      <w:r>
+        <w:t>Drama|Romance</w:t>
+      </w:r>
+      <w:proofErr w:type="spellEnd"/>
+      <w:r>
+        <w:t>', '</w:t>
+      </w:r>
+      <w:proofErr w:type="spellStart"/>
+      <w:r>
+        <w:t>Drama|Romance</w:t>
+      </w:r>
+      <w:proofErr w:type="spellEnd"/>
+      <w:r>
+        <w:t xml:space="preserve">', 'Drama', 'Drama', 'Drama', 'Drama', </w:t>
       </w:r>
       <w:r>
         <w:lastRenderedPageBreak/>
-        <w:t>'Drama|Romance', 'Drama', 'Drama', 'Drama|Romance', 'Drama|Romance', 'Drama', 'Drama', 'Drama', 'Drama', 'Drama|Romance', 'Drama', 'Drama', 'Drama|Romance', 'Drama', 'Drama', 'Drama|Romance', 'Drama', 'Drama|Musical|Romance', 'Drama|Romance']</w:t>
+        <w:t>'</w:t>
+      </w:r>
+      <w:proofErr w:type="spellStart"/>
+      <w:r>
+        <w:t>Drama|Romance</w:t>
+      </w:r>
+      <w:proofErr w:type="spellEnd"/>
+      <w:r>
+        <w:t>', 'Drama', 'Drama', '</w:t>
+      </w:r>
+      <w:proofErr w:type="spellStart"/>
+      <w:r>
+        <w:t>Drama|Romance</w:t>
+      </w:r>
+      <w:proofErr w:type="spellEnd"/>
+      <w:r>
+        <w:t>', '</w:t>
+      </w:r>
+      <w:proofErr w:type="spellStart"/>
+      <w:r>
+        <w:t>Drama|Romance</w:t>
+      </w:r>
+      <w:proofErr w:type="spellEnd"/>
+      <w:r>
+        <w:t>', 'Drama', 'Drama', 'Drama', 'Drama', '</w:t>
+      </w:r>
+      <w:proofErr w:type="spellStart"/>
+      <w:r>
+        <w:t>Drama|Romance</w:t>
+      </w:r>
+      <w:proofErr w:type="spellEnd"/>
+      <w:r>
+        <w:t>', 'Drama', 'Drama', '</w:t>
+      </w:r>
+      <w:proofErr w:type="spellStart"/>
+      <w:r>
+        <w:t>Drama|Romance</w:t>
+      </w:r>
+      <w:proofErr w:type="spellEnd"/>
+      <w:r>
+        <w:t>', 'Drama', 'Drama', '</w:t>
+      </w:r>
+      <w:proofErr w:type="spellStart"/>
+      <w:r>
+        <w:t>Drama|Romance</w:t>
+      </w:r>
+      <w:proofErr w:type="spellEnd"/>
+      <w:r>
+        <w:t>', 'Drama', '</w:t>
+      </w:r>
+      <w:proofErr w:type="spellStart"/>
+      <w:r>
+        <w:t>Drama|Musical|Romance</w:t>
+      </w:r>
+      <w:proofErr w:type="spellEnd"/>
+      <w:r>
+        <w:t>', '</w:t>
+      </w:r>
+      <w:proofErr w:type="spellStart"/>
+      <w:r>
+        <w:t>Drama|Romance</w:t>
+      </w:r>
+      <w:proofErr w:type="spellEnd"/>
+      <w:r>
+        <w:t>']</w:t>
       </w:r>
     </w:p>
     <w:p>
@@ -306,9 +411,43 @@
         </w:rPr>
         <w:t>['</w:t>
       </w:r>
-      <w:r>
-        <w:t>Drama|Romance', 'Comedy|Romance', 'Comedy|Drama|Romance', 'Comedy|Drama', 'Children|Drama</w:t>
-      </w:r>
+      <w:proofErr w:type="spellStart"/>
+      <w:r>
+        <w:t>Drama|Romance</w:t>
+      </w:r>
+      <w:proofErr w:type="spellEnd"/>
+      <w:r>
+        <w:t>', '</w:t>
+      </w:r>
+      <w:proofErr w:type="spellStart"/>
+      <w:r>
+        <w:t>Comedy|Romance</w:t>
+      </w:r>
+      <w:proofErr w:type="spellEnd"/>
+      <w:r>
+        <w:t>', '</w:t>
+      </w:r>
+      <w:proofErr w:type="spellStart"/>
+      <w:r>
+        <w:t>Comedy|Drama|Romance</w:t>
+      </w:r>
+      <w:proofErr w:type="spellEnd"/>
+      <w:r>
+        <w:t>', '</w:t>
+      </w:r>
+      <w:proofErr w:type="spellStart"/>
+      <w:r>
+        <w:t>Comedy|Drama</w:t>
+      </w:r>
+      <w:proofErr w:type="spellEnd"/>
+      <w:r>
+        <w:t>', '</w:t>
+      </w:r>
+      <w:proofErr w:type="spellStart"/>
+      <w:r>
+        <w:t>Children|Drama</w:t>
+      </w:r>
+      <w:proofErr w:type="spellEnd"/>
       <w:r>
         <w:rPr>
           <w:rFonts w:cs="Arial"/>
@@ -343,7 +482,23 @@
           <w:rFonts w:hint="cs"/>
           <w:rtl/>
         </w:rPr>
-        <w:t>5. התוצאות שקיבלתי עבור יוזר פיקטיבי:</w:t>
+        <w:t xml:space="preserve">5. התוצאות שקיבלתי עבור </w:t>
+      </w:r>
+      <w:proofErr w:type="spellStart"/>
+      <w:r>
+        <w:rPr>
+          <w:rFonts w:hint="cs"/>
+          <w:rtl/>
+        </w:rPr>
+        <w:t>יוזר</w:t>
+      </w:r>
+      <w:proofErr w:type="spellEnd"/>
+      <w:r>
+        <w:rPr>
+          <w:rFonts w:hint="cs"/>
+          <w:rtl/>
+        </w:rPr>
+        <w:t xml:space="preserve"> פיקטיבי:</w:t>
       </w:r>
     </w:p>
     <w:p>
@@ -400,9 +555,43 @@
         </w:rPr>
         <w:t>['</w:t>
       </w:r>
-      <w:r>
-        <w:t>Action|Comedy|Sci-Fi', 'Comedy|Drama|Fantasy|Romance', 'Comedy|Horror|Mystery|Thriller', 'Action|Romance|War|Western', 'Action|Sci-Fi</w:t>
-      </w:r>
+      <w:proofErr w:type="spellStart"/>
+      <w:r>
+        <w:t>Action|Comedy|Sci-Fi</w:t>
+      </w:r>
+      <w:proofErr w:type="spellEnd"/>
+      <w:r>
+        <w:t>', '</w:t>
+      </w:r>
+      <w:proofErr w:type="spellStart"/>
+      <w:r>
+        <w:t>Comedy|Drama|Fantasy|Romance</w:t>
+      </w:r>
+      <w:proofErr w:type="spellEnd"/>
+      <w:r>
+        <w:t>', '</w:t>
+      </w:r>
+      <w:proofErr w:type="spellStart"/>
+      <w:r>
+        <w:t>Comedy|Horror|Mystery|Thriller</w:t>
+      </w:r>
+      <w:proofErr w:type="spellEnd"/>
+      <w:r>
+        <w:t>', '</w:t>
+      </w:r>
+      <w:proofErr w:type="spellStart"/>
+      <w:r>
+        <w:t>Action|Romance|War|Western</w:t>
+      </w:r>
+      <w:proofErr w:type="spellEnd"/>
+      <w:r>
+        <w:t>', '</w:t>
+      </w:r>
+      <w:proofErr w:type="spellStart"/>
+      <w:r>
+        <w:t>Action|Sci-Fi</w:t>
+      </w:r>
+      <w:proofErr w:type="spellEnd"/>
       <w:r>
         <w:rPr>
           <w:rFonts w:cs="Arial"/>
@@ -432,7 +621,23 @@
           <w:rFonts w:hint="cs"/>
           <w:rtl/>
         </w:rPr>
-        <w:t xml:space="preserve"> של היוזר כאשר הוא "דירג" את כל הסרטים 0</w:t>
+        <w:t xml:space="preserve"> של </w:t>
+      </w:r>
+      <w:proofErr w:type="spellStart"/>
+      <w:r>
+        <w:rPr>
+          <w:rFonts w:hint="cs"/>
+          <w:rtl/>
+        </w:rPr>
+        <w:t>היוזר</w:t>
+      </w:r>
+      <w:proofErr w:type="spellEnd"/>
+      <w:r>
+        <w:rPr>
+          <w:rFonts w:hint="cs"/>
+          <w:rtl/>
+        </w:rPr>
+        <w:t xml:space="preserve"> כאשר הוא "דירג" את כל הסרטים 0</w:t>
       </w:r>
     </w:p>
     <w:p>
@@ -468,7 +673,23 @@
           <w:rFonts w:hint="cs"/>
           <w:rtl/>
         </w:rPr>
-        <w:t xml:space="preserve"> (כנראה הזאנרים האהובים)</w:t>
+        <w:t xml:space="preserve"> (כנראה </w:t>
+      </w:r>
+      <w:proofErr w:type="spellStart"/>
+      <w:r>
+        <w:rPr>
+          <w:rFonts w:hint="cs"/>
+          <w:rtl/>
+        </w:rPr>
+        <w:t>הזאנרים</w:t>
+      </w:r>
+      <w:proofErr w:type="spellEnd"/>
+      <w:r>
+        <w:rPr>
+          <w:rFonts w:hint="cs"/>
+          <w:rtl/>
+        </w:rPr>
+        <w:t xml:space="preserve"> האהובים)</w:t>
       </w:r>
     </w:p>
     <w:p>
@@ -618,7 +839,7 @@
           </w:tcPr>
           <w:p>
             <w:pPr>
-              <w:jc w:val="right"/>
+              <w:jc w:val="center"/>
               <w:rPr>
                 <w:rFonts w:hint="cs"/>
                 <w:rtl/>
@@ -658,10 +879,6 @@
           <w:p>
             <w:pPr>
               <w:jc w:val="center"/>
-              <w:rPr>
-                <w:rFonts w:hint="cs"/>
-                <w:rtl/>
-              </w:rPr>
             </w:pPr>
             <w:r>
               <w:rPr>

</xml_diff>

<commit_message>
fake user isnt empty
</commit_message>
<xml_diff>
--- a/הגשה/report_209133693.docx
+++ b/הגשה/report_209133693.docx
@@ -350,105 +350,72 @@
     <w:p>
       <w:pPr>
         <w:rPr>
-          <w:rtl/>
-        </w:rPr>
-      </w:pPr>
-      <w:r>
-        <w:rPr>
           <w:rFonts w:cs="Arial"/>
-          <w:rtl/>
-        </w:rPr>
-        <w:t>['</w:t>
-      </w:r>
+        </w:rPr>
+      </w:pPr>
       <w:r>
         <w:rPr>
           <w:rFonts w:cs="Arial"/>
-        </w:rPr>
-        <w:t>Mars Attacks! (1996)', 'Michael (1996)', 'Scream (1996)', 'Last of the Mohicans, The (1992)', 'Logan (2017</w:t>
+          <w:rtl/>
+        </w:rPr>
+        <w:t>'</w:t>
       </w:r>
       <w:r>
         <w:rPr>
           <w:rFonts w:cs="Arial"/>
-          <w:rtl/>
-        </w:rPr>
-        <w:t>)']</w:t>
-      </w:r>
-    </w:p>
-    <w:p>
-      <w:pPr>
-        <w:rPr>
-          <w:rtl/>
-        </w:rPr>
-      </w:pPr>
-      <w:r>
-        <w:rPr>
-          <w:rFonts w:hint="cs"/>
-          <w:rtl/>
-        </w:rPr>
-        <w:t xml:space="preserve">הוספתי שורה לטבלה של היוזר כאשר הוא "דירג" </w:t>
-      </w:r>
-      <w:r>
-        <w:rPr>
-          <w:rFonts w:hint="cs"/>
-        </w:rPr>
-        <w:t>NA</w:t>
-      </w:r>
-      <w:r>
-        <w:rPr>
-          <w:rFonts w:hint="cs"/>
-          <w:rtl/>
-        </w:rPr>
-        <w:t xml:space="preserve"> את אחד הסרטים</w:t>
-      </w:r>
-    </w:p>
-    <w:p>
-      <w:pPr>
-        <w:rPr>
-          <w:rFonts w:hint="cs"/>
-          <w:rtl/>
-        </w:rPr>
-      </w:pPr>
-      <w:r>
-        <w:rPr>
-          <w:rFonts w:hint="cs"/>
-          <w:rtl/>
-        </w:rPr>
-        <w:t>מטריצת הפרידיקציות על המשתמש פייק תהיה כולה אפסים כי גם הסימילריטי תהיה אפסים כולה ולכן ב</w:t>
-      </w:r>
-      <w:r>
-        <w:rPr>
-          <w:rFonts w:hint="cs"/>
-        </w:rPr>
-        <w:t>TOP</w:t>
-      </w:r>
-      <w:r>
-        <w:t>k</w:t>
-      </w:r>
-      <w:r>
-        <w:rPr>
-          <w:rFonts w:hint="cs"/>
-          <w:rtl/>
-        </w:rPr>
-        <w:t xml:space="preserve"> אפשר בתכלס לבחור כל </w:t>
-      </w:r>
-      <w:r>
-        <w:rPr>
-          <w:rFonts w:hint="cs"/>
-        </w:rPr>
-        <w:t>K</w:t>
-      </w:r>
-      <w:r>
-        <w:rPr>
-          <w:rFonts w:hint="cs"/>
-          <w:rtl/>
-        </w:rPr>
-        <w:t xml:space="preserve"> סרטים בצורה רנדומלית והם יכולים להיות ה</w:t>
-      </w:r>
-      <w:r>
-        <w:rPr>
-          <w:rFonts w:hint="cs"/>
-        </w:rPr>
-        <w:t>TOPK</w:t>
+        </w:rPr>
+        <w:t>Ace Ventura: Pet Detective (1994)', 'Dumb &amp; Dumber (Dumb and Dumber) (1994)', 'Austin Powers: The Spy Who Shagged Me (1999)', 'Cable Guy, The (1996)', 'Coneheads</w:t>
+      </w:r>
+    </w:p>
+    <w:p>
+      <w:pPr>
+        <w:rPr>
+          <w:rFonts w:cs="Arial"/>
+          <w:rtl/>
+        </w:rPr>
+      </w:pPr>
+      <w:r>
+        <w:rPr>
+          <w:rFonts w:cs="Arial"/>
+          <w:rtl/>
+        </w:rPr>
+        <w:t xml:space="preserve"> (1993)'</w:t>
+      </w:r>
+    </w:p>
+    <w:p>
+      <w:pPr>
+        <w:rPr>
+          <w:rFonts w:hint="cs"/>
+          <w:rtl/>
+        </w:rPr>
+      </w:pPr>
+      <w:r>
+        <w:rPr>
+          <w:rFonts w:hint="cs"/>
+          <w:rtl/>
+        </w:rPr>
+        <w:t>הוספתי לטבלה דירוגים של היוזר הפיקטיבי של 5 על סרטי קומדיה ו0 על סרטים אחרים</w:t>
+      </w:r>
+    </w:p>
+    <w:p>
+      <w:pPr>
+        <w:rPr>
+          <w:rFonts w:hint="cs"/>
+        </w:rPr>
+      </w:pPr>
+      <w:r>
+        <w:rPr>
+          <w:rFonts w:hint="cs"/>
+          <w:rtl/>
+        </w:rPr>
+        <w:t xml:space="preserve">כלומר </w:t>
+      </w:r>
+      <w:r>
+        <w:rPr>
+          <w:rFonts w:hint="cs"/>
+          <w:rtl/>
+        </w:rPr>
+        <w:t>אכן קיבלנו סרטי קומדיה בהמלצות כמו שהיינו חושבים שנקבל</w:t>
       </w:r>
     </w:p>
     <w:p>

</xml_diff>